<commit_message>
fix: improve alert timing
</commit_message>
<xml_diff>
--- a/artifacts/meeting_minutes.docx
+++ b/artifacts/meeting_minutes.docx
@@ -12,12 +12,12 @@
     </w:p>
     <w:p>
       <w:r>
-        <w:t>Date: 2024-10-24</w:t>
+        <w:t>Date: 2024-10-25</w:t>
       </w:r>
     </w:p>
     <w:p>
       <w:r>
-        <w:t>Time: 19:10</w:t>
+        <w:t>Time: 10:11</w:t>
       </w:r>
     </w:p>
     <w:p>
@@ -45,7 +45,7 @@
     </w:p>
     <w:p>
       <w:r>
-        <w:t>1) Discussion of Q4 marketing strategies based on photo performance, allocation of budget towards digital campaigns, social media platforms, influencer partnerships, revamping content strategy, and preparing data for budget allocation.</w:t>
+        <w:t>1) The agenda of the meeting included discussing the project status, next steps, providing feedback on final mockups, and addressing the need for additional testing resources.</w:t>
       </w:r>
     </w:p>
     <w:p>
@@ -58,7 +58,7 @@
     </w:p>
     <w:p>
       <w:r>
-        <w:t>1) The resolution reached was to focus more on digital campaigns, allocate more budget towards social media platforms like Facebook and Instagram, invest in influencer partnerships, revamp the content strategy, and prepare necessary data for the follow-up meeting to finalize a budget allocation.</w:t>
+        <w:t>1) No explicit resolutions were mentioned in the meeting, but the team agreed to continue their efforts and regroup on Monday for further updates.</w:t>
       </w:r>
     </w:p>
     <w:p>
@@ -71,11 +71,15 @@
     </w:p>
     <w:p>
       <w:r>
-        <w:t>1) The meeting discussed the need to shift focus towards digital marketing strategies for Q4, due to the poor results from traditional methods.</w:t>
+        <w:t>1) The team made progress on the front end of the project, completing the login and dashboard screens.</w:t>
         <w:br/>
-        <w:t>2) The team proposed investing more in social media platforms, influencer partnerships, and video content.</w:t>
+        <w:t>2) They are aiming to finish the user settings by next week.</w:t>
         <w:br/>
-        <w:t>3) The meeting also noted the need to revamp the content strategy and prepare data for the next meeting.</w:t>
+        <w:t>3) The backend team integrated the new API but encountered issues, aiming for a stable release by the end of the sprint.</w:t>
+        <w:br/>
+        <w:t>4) The design team needs feedback on the final mockups by Thursday.</w:t>
+        <w:br/>
+        <w:t>5) Additional testing resources will be required next week, and options are being explored.</w:t>
       </w:r>
     </w:p>
     <w:sectPr>

</xml_diff>

<commit_message>
refactor: improved codebase structure
</commit_message>
<xml_diff>
--- a/artifacts/meeting_minutes.docx
+++ b/artifacts/meeting_minutes.docx
@@ -12,22 +12,22 @@
     </w:p>
     <w:p>
       <w:r>
-        <w:t>Date: 2024-12-13</w:t>
+        <w:t>Date: 2024-12-25</w:t>
       </w:r>
     </w:p>
     <w:p>
       <w:r>
-        <w:t>Time: 20:05</w:t>
+        <w:t>Time: 18:07</w:t>
       </w:r>
     </w:p>
     <w:p>
       <w:r>
-        <w:t>Initiated by: ramsha</w:t>
+        <w:t>Initiated by: Ramsha Khan</w:t>
       </w:r>
     </w:p>
     <w:p>
       <w:r>
-        <w:t>Minutes Verified by: ramsha</w:t>
+        <w:t>Minutes Verified by: Ramsha Khan</w:t>
       </w:r>
     </w:p>
     <w:p>
@@ -45,7 +45,7 @@
     </w:p>
     <w:p>
       <w:r>
-        <w:t>1) The agenda for the meeting was to discuss the QFO marketing strategies based on the last quarter's performance.</w:t>
+        <w:t>The agenda for the meeting includes discussing the project progress from last week, reviewing upcoming deadlines, reviewing bugs reported by the QA team, discussing the deployment process, and allowing time for questions and concerns.</w:t>
       </w:r>
     </w:p>
     <w:p>
@@ -58,9 +58,7 @@
     </w:p>
     <w:p>
       <w:r>
-        <w:t>1) The resolutions reached at the meeting include allocating more budget towards digital marketing, specifically social media platforms, investing in influencer partnerships, and revamping the content strategies with a focus on video content.</w:t>
-        <w:br/>
-        <w:t>2) The finalization of a budget allocation will be made after the Nestle data is prepared from the follow up meeting.</w:t>
+        <w:t>The decisions or resolutions reached at the meeting include allocating more resources to resolve the roadblocks in API integration, prioritizing certain bugs during the next sprint, finalizing the documentation before the official release, and discussing potential improvements for the deployment process.</w:t>
       </w:r>
     </w:p>
     <w:p>
@@ -73,11 +71,7 @@
     </w:p>
     <w:p>
       <w:r>
-        <w:t>1) The discussion focused on the ineffectiveness of traditional marketing methods and the need to shift focus towards digital campaigns.</w:t>
-        <w:br/>
-        <w:t>2) The team proposed to increase budget allocation for social media platforms such as Facebook and Instagram due to strong engagement.</w:t>
-        <w:br/>
-        <w:t>3) Additionally, there was a suggestion to invest in influencer partnerships, and a need to revamp the content strategies, with a focus on video content.</w:t>
+        <w:t>The meeting discussed the progress of the project, the roadblocks in API integration, the tight project timelines, the need to prioritize certain bugs, the upcoming release, and the potential improvements for the deployment process.</w:t>
       </w:r>
     </w:p>
     <w:sectPr>

</xml_diff>